<commit_message>
Enum Databinding is now mostly implemented
The only issue is that it displays the internal name and not the description for the enum.
</commit_message>
<xml_diff>
--- a/Bugs.docx
+++ b/Bugs.docx
@@ -25,8 +25,46 @@
         <w:t xml:space="preserve">  But it works when you first </w:t>
       </w:r>
       <w:r>
-        <w:t>start the application.</w:t>
-      </w:r>
+        <w:t>start the application</w:t>
+      </w:r>
+      <w:r>
+        <w:t xml:space="preserve"> (No longer the case because there is an XAML binder error saying it can’t find the source “Cannot find source: RelativeSource FindAncester, AncesterType=’System.Windows.Controls.ContentePresenter’, AncesterLevel=’1’”)</w:t>
+      </w:r>
+      <w:r>
+        <w:t>.</w:t>
+      </w:r>
+    </w:p>
+    <w:p>
+      <w:pPr>
+        <w:pStyle w:val="ListParagraph"/>
+        <w:numPr>
+          <w:ilvl w:val="0"/>
+          <w:numId w:val="1"/>
+        </w:numPr>
+      </w:pPr>
+      <w:r>
+        <w:t xml:space="preserve">When you first load the application, it says that it can’t find the datagrids the that are collapsed, I.E. the </w:t>
+      </w:r>
+      <w:r>
+        <w:t>grdStartEndFrames</w:t>
+      </w:r>
+      <w:r>
+        <w:t xml:space="preserve">, </w:t>
+      </w:r>
+      <w:r>
+        <w:t>grdCustomFrames</w:t>
+      </w:r>
+      <w:r>
+        <w:t xml:space="preserve">, and </w:t>
+      </w:r>
+      <w:r>
+        <w:t>grdOutputFolderInfo</w:t>
+      </w:r>
+      <w:r>
+        <w:t>.</w:t>
+      </w:r>
+      <w:bookmarkStart w:id="0" w:name="_GoBack"/>
+      <w:bookmarkEnd w:id="0"/>
     </w:p>
     <w:p>
       <w:pPr>
@@ -47,8 +85,6 @@
           <w:t>https://stackoverflow.com/questions/8868379/how-to-disable-only-the-expander-togglebutton-wpf</w:t>
         </w:r>
       </w:hyperlink>
-      <w:bookmarkStart w:id="0" w:name="_GoBack"/>
-      <w:bookmarkEnd w:id="0"/>
       <w:r>
         <w:t>.</w:t>
       </w:r>

</xml_diff>

<commit_message>
Bunch of work done
Impmented persistent settings for storing the blender executible file and changing to dark/light mode (currently not impmented)
Go the starting window that is used to find the blender executible implmented, but not made pretty.
Numeric up/down user control how displays the number
Binding for the blender and scene user control now implmented and the render user control partially implmented
</commit_message>
<xml_diff>
--- a/Bugs.docx
+++ b/Bugs.docx
@@ -19,16 +19,72 @@
         </w:numPr>
       </w:pPr>
       <w:r>
-        <w:t>When you press the Add button for any of the user controls, the Delete button is floated back to the left.</w:t>
-      </w:r>
-      <w:r>
-        <w:t xml:space="preserve">  But it works when you first </w:t>
+        <w:t xml:space="preserve">When you press the Add button for any of the user controls, the Delete button </w:t>
+      </w:r>
+      <w:proofErr w:type="gramStart"/>
+      <w:r>
+        <w:t>is floated</w:t>
+      </w:r>
+      <w:proofErr w:type="gramEnd"/>
+      <w:r>
+        <w:t xml:space="preserve"> back to the left.</w:t>
+      </w:r>
+      <w:r>
+        <w:t xml:space="preserve">  </w:t>
+      </w:r>
+      <w:proofErr w:type="gramStart"/>
+      <w:r>
+        <w:t>But</w:t>
+      </w:r>
+      <w:proofErr w:type="gramEnd"/>
+      <w:r>
+        <w:t xml:space="preserve"> it works when you first </w:t>
       </w:r>
       <w:r>
         <w:t>start the application</w:t>
       </w:r>
       <w:r>
-        <w:t xml:space="preserve"> (No longer the case because there is an XAML binder error saying it can’t find the source “Cannot find source: RelativeSource FindAncester, AncesterType=’System.Windows.Controls.ContentePresenter’, AncesterLevel=’1’”)</w:t>
+        <w:t xml:space="preserve"> (No longer the case because there is an XAML binder error saying it can’t find the source “Cannot find source: </w:t>
+      </w:r>
+      <w:proofErr w:type="spellStart"/>
+      <w:r>
+        <w:t>RelativeSource</w:t>
+      </w:r>
+      <w:proofErr w:type="spellEnd"/>
+      <w:r>
+        <w:t xml:space="preserve"> </w:t>
+      </w:r>
+      <w:proofErr w:type="spellStart"/>
+      <w:r>
+        <w:t>FindAncester</w:t>
+      </w:r>
+      <w:proofErr w:type="spellEnd"/>
+      <w:r>
+        <w:t xml:space="preserve">, </w:t>
+      </w:r>
+      <w:proofErr w:type="spellStart"/>
+      <w:r>
+        <w:t>AncesterType</w:t>
+      </w:r>
+      <w:proofErr w:type="spellEnd"/>
+      <w:r>
+        <w:t>=’</w:t>
+      </w:r>
+      <w:proofErr w:type="spellStart"/>
+      <w:r>
+        <w:t>System.Windows.Controls.ContentePresenter</w:t>
+      </w:r>
+      <w:proofErr w:type="spellEnd"/>
+      <w:r>
+        <w:t xml:space="preserve">’, </w:t>
+      </w:r>
+      <w:proofErr w:type="spellStart"/>
+      <w:r>
+        <w:t>AncesterLevel</w:t>
+      </w:r>
+      <w:proofErr w:type="spellEnd"/>
+      <w:r>
+        <w:t>=’1’”)</w:t>
       </w:r>
       <w:r>
         <w:t>.</w:t>
@@ -43,28 +99,51 @@
         </w:numPr>
       </w:pPr>
       <w:r>
-        <w:t xml:space="preserve">When you first load the application, it says that it can’t find the datagrids the that are collapsed, I.E. the </w:t>
-      </w:r>
+        <w:t xml:space="preserve">When you first load the application, it says that it </w:t>
+      </w:r>
+      <w:proofErr w:type="gramStart"/>
+      <w:r>
+        <w:t>can’t</w:t>
+      </w:r>
+      <w:proofErr w:type="gramEnd"/>
+      <w:r>
+        <w:t xml:space="preserve"> find the </w:t>
+      </w:r>
+      <w:proofErr w:type="spellStart"/>
+      <w:r>
+        <w:t>datagrids</w:t>
+      </w:r>
+      <w:proofErr w:type="spellEnd"/>
+      <w:r>
+        <w:t xml:space="preserve"> the that are collapsed, I.E. the </w:t>
+      </w:r>
+      <w:proofErr w:type="spellStart"/>
       <w:r>
         <w:t>grdStartEndFrames</w:t>
       </w:r>
+      <w:proofErr w:type="spellEnd"/>
       <w:r>
         <w:t xml:space="preserve">, </w:t>
       </w:r>
+      <w:proofErr w:type="spellStart"/>
       <w:r>
         <w:t>grdCustomFrames</w:t>
       </w:r>
+      <w:proofErr w:type="spellEnd"/>
       <w:r>
         <w:t xml:space="preserve">, and </w:t>
       </w:r>
+      <w:proofErr w:type="spellStart"/>
       <w:r>
         <w:t>grdOutputFolderInfo</w:t>
       </w:r>
+      <w:proofErr w:type="spellEnd"/>
+      <w:r>
+        <w:t xml:space="preserve"> when you attempt to define a default selected combo box item</w:t>
+      </w:r>
       <w:r>
         <w:t>.</w:t>
       </w:r>
-      <w:bookmarkStart w:id="0" w:name="_GoBack"/>
-      <w:bookmarkEnd w:id="0"/>
     </w:p>
     <w:p>
       <w:pPr>
@@ -75,7 +154,15 @@
         </w:numPr>
       </w:pPr>
       <w:r>
-        <w:t xml:space="preserve">Currently when you enable/disable a Expander, it enables and disables all the controls inside it as well.  Need to make it so it only it disables the dropdown button until the user selects a blender file as described here </w:t>
+        <w:t>Currently when you enable/disable a</w:t>
+      </w:r>
+      <w:r>
+        <w:t>n</w:t>
+      </w:r>
+      <w:bookmarkStart w:id="0" w:name="_GoBack"/>
+      <w:bookmarkEnd w:id="0"/>
+      <w:r>
+        <w:t xml:space="preserve"> Expander, it enables and disables all the controls inside it as well.  Need to make it so it only it disables the dropdown button until the user selects a blender file as described here </w:t>
       </w:r>
       <w:hyperlink r:id="rId5" w:history="1">
         <w:r>

</xml_diff>